<commit_message>
Ajuste estudo de caso .docx
</commit_message>
<xml_diff>
--- a/estudo_de_caso_template.docx
+++ b/estudo_de_caso_template.docx
@@ -190,7 +190,14 @@
           <w:b/>
           <w:bCs/>
         </w:rPr>
-        <w:t>LinClient</w:t>
+        <w:t>Lin</w:t>
+      </w:r>
+      <w:r>
+        <w:rPr>
+          <w:b/>
+          <w:bCs/>
+        </w:rPr>
+        <w:t>Server</w:t>
       </w:r>
       <w:proofErr w:type="spellEnd"/>
     </w:p>
@@ -641,14 +648,32 @@
     </w:p>
     <w:p/>
     <w:p>
-      <w:r>
+      <w:pPr>
+        <w:rPr>
+          <w:b/>
+          <w:bCs/>
+        </w:rPr>
+      </w:pPr>
+      <w:r>
+        <w:rPr>
+          <w:b/>
+          <w:bCs/>
+        </w:rPr>
         <w:t>Relatório</w:t>
       </w:r>
       <w:r>
+        <w:rPr>
+          <w:b/>
+          <w:bCs/>
+        </w:rPr>
         <w:t xml:space="preserve"> da VM </w:t>
       </w:r>
       <w:proofErr w:type="spellStart"/>
       <w:r>
+        <w:rPr>
+          <w:b/>
+          <w:bCs/>
+        </w:rPr>
         <w:t>LinClient</w:t>
       </w:r>
       <w:proofErr w:type="spellEnd"/>

</xml_diff>